<commit_message>
HW1 - review math foundational knowledge
Machine / Deep Learning & Artificial Intelligence Bioinformatics - Fall 2021 at CUNY Graduate Center, taught by Dr. Konstantinos Krampis. This homework review foundational knowledge, including deep learning and linear algebra.
</commit_message>
<xml_diff>
--- a/HW1_WeicongFeng_08272021.docx
+++ b/HW1_WeicongFeng_08272021.docx
@@ -743,6 +743,14 @@
           <w:szCs w:val="24"/>
         </w:rPr>
       </w:pPr>
+      <w:r>
+        <w:rPr>
+          <w:rFonts w:ascii="Times New Roman" w:hAnsi="Times New Roman" w:cs="Times New Roman"/>
+          <w:sz w:val="24"/>
+          <w:szCs w:val="24"/>
+        </w:rPr>
+        <w:t xml:space="preserve">Ans: </w:t>
+      </w:r>
       <w:r>
         <w:rPr>
           <w:rFonts w:ascii="Times New Roman" w:hAnsi="Times New Roman" w:cs="Times New Roman"/>
@@ -960,7 +968,7 @@
           </mc:Choice>
           <mc:Fallback>
             <w:pict>
-              <v:shapetype w14:anchorId="769BD29F" id="_x0000_t32" coordsize="21600,21600" o:spt="32" o:oned="t" path="m,l21600,21600e" filled="f">
+              <v:shapetype w14:anchorId="1F24066A" id="_x0000_t32" coordsize="21600,21600" o:spt="32" o:oned="t" path="m,l21600,21600e" filled="f">
                 <v:path arrowok="t" fillok="f" o:connecttype="none"/>
                 <o:lock v:ext="edit" shapetype="t"/>
               </v:shapetype>
@@ -1131,7 +1139,7 @@
           </mc:Choice>
           <mc:Fallback>
             <w:pict>
-              <v:shape w14:anchorId="2CB2CBBE" id="Straight Arrow Connector 16" o:spid="_x0000_s1026" type="#_x0000_t32" style="position:absolute;margin-left:120.3pt;margin-top:115.45pt;width:14.15pt;height:19.15pt;z-index:251659264;visibility:visible;mso-wrap-style:square;mso-wrap-distance-left:9pt;mso-wrap-distance-top:0;mso-wrap-distance-right:9pt;mso-wrap-distance-bottom:0;mso-position-horizontal:absolute;mso-position-horizontal-relative:text;mso-position-vertical:absolute;mso-position-vertical-relative:text" o:gfxdata="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" strokecolor="red" strokeweight=".5pt">
+              <v:shape w14:anchorId="519AA40B" id="Straight Arrow Connector 16" o:spid="_x0000_s1026" type="#_x0000_t32" style="position:absolute;margin-left:120.3pt;margin-top:115.45pt;width:14.15pt;height:19.15pt;z-index:251659264;visibility:visible;mso-wrap-style:square;mso-wrap-distance-left:9pt;mso-wrap-distance-top:0;mso-wrap-distance-right:9pt;mso-wrap-distance-bottom:0;mso-position-horizontal:absolute;mso-position-horizontal-relative:text;mso-position-vertical:absolute;mso-position-vertical-relative:text" o:gfxdata="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" strokecolor="red" strokeweight=".5pt">
                 <v:stroke endarrow="block" joinstyle="miter"/>
               </v:shape>
             </w:pict>
@@ -1438,7 +1446,7 @@
           </mc:Choice>
           <mc:Fallback>
             <w:pict>
-              <v:shape w14:anchorId="46463235" id="Straight Arrow Connector 22" o:spid="_x0000_s1026" type="#_x0000_t32" style="position:absolute;margin-left:120.35pt;margin-top:77.35pt;width:18.25pt;height:38.25pt;flip:y;z-index:251665408;visibility:visible;mso-wrap-style:square;mso-wrap-distance-left:9pt;mso-wrap-distance-top:0;mso-wrap-distance-right:9pt;mso-wrap-distance-bottom:0;mso-position-horizontal:absolute;mso-position-horizontal-relative:text;mso-position-vertical:absolute;mso-position-vertical-relative:text" o:gfxdata="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" strokecolor="#2f5496 [2404]" strokeweight=".5pt">
+              <v:shape w14:anchorId="2FB55253" id="Straight Arrow Connector 22" o:spid="_x0000_s1026" type="#_x0000_t32" style="position:absolute;margin-left:120.35pt;margin-top:77.35pt;width:18.25pt;height:38.25pt;flip:y;z-index:251665408;visibility:visible;mso-wrap-style:square;mso-wrap-distance-left:9pt;mso-wrap-distance-top:0;mso-wrap-distance-right:9pt;mso-wrap-distance-bottom:0;mso-position-horizontal:absolute;mso-position-horizontal-relative:text;mso-position-vertical:absolute;mso-position-vertical-relative:text" o:gfxdata="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" strokecolor="#2f5496 [2404]" strokeweight=".5pt">
                 <v:stroke endarrow="block" joinstyle="miter"/>
               </v:shape>
             </w:pict>
@@ -1605,7 +1613,7 @@
           </mc:Choice>
           <mc:Fallback>
             <w:pict>
-              <v:shape w14:anchorId="7131B819" id="Straight Arrow Connector 20" o:spid="_x0000_s1026" type="#_x0000_t32" style="position:absolute;margin-left:82.4pt;margin-top:77.25pt;width:37.85pt;height:38.3pt;flip:x y;z-index:251663360;visibility:visible;mso-wrap-style:square;mso-wrap-distance-left:9pt;mso-wrap-distance-top:0;mso-wrap-distance-right:9pt;mso-wrap-distance-bottom:0;mso-position-horizontal:absolute;mso-position-horizontal-relative:text;mso-position-vertical:absolute;mso-position-vertical-relative:text" o:gfxdata="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" strokecolor="red" strokeweight=".5pt">
+              <v:shape w14:anchorId="570FF67C" id="Straight Arrow Connector 20" o:spid="_x0000_s1026" type="#_x0000_t32" style="position:absolute;margin-left:82.4pt;margin-top:77.25pt;width:37.85pt;height:38.3pt;flip:x y;z-index:251663360;visibility:visible;mso-wrap-style:square;mso-wrap-distance-left:9pt;mso-wrap-distance-top:0;mso-wrap-distance-right:9pt;mso-wrap-distance-bottom:0;mso-position-horizontal:absolute;mso-position-horizontal-relative:text;mso-position-vertical:absolute;mso-position-vertical-relative:text" o:gfxdata="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" strokecolor="red" strokeweight=".5pt">
                 <v:stroke endarrow="block" joinstyle="miter"/>
               </v:shape>
             </w:pict>
@@ -1756,6 +1764,23 @@
             </a:graphic>
           </wp:inline>
         </w:drawing>
+      </w:r>
+    </w:p>
+    <w:p>
+      <w:pPr>
+        <w:rPr>
+          <w:rFonts w:ascii="Times New Roman" w:hAnsi="Times New Roman" w:cs="Times New Roman"/>
+          <w:sz w:val="24"/>
+          <w:szCs w:val="24"/>
+        </w:rPr>
+      </w:pPr>
+      <w:r>
+        <w:rPr>
+          <w:rFonts w:ascii="Times New Roman" w:hAnsi="Times New Roman" w:cs="Times New Roman"/>
+          <w:sz w:val="24"/>
+          <w:szCs w:val="24"/>
+        </w:rPr>
+        <w:t>Ans:</w:t>
       </w:r>
     </w:p>
     <w:p>
@@ -1838,7 +1863,7 @@
           </mc:Choice>
           <mc:Fallback>
             <w:pict>
-              <v:line w14:anchorId="4ED98271" id="Straight Connector 41" o:spid="_x0000_s1026" style="position:absolute;flip:x;z-index:251683840;visibility:visible;mso-wrap-style:square;mso-width-percent:0;mso-height-percent:0;mso-wrap-distance-left:9pt;mso-wrap-distance-top:0;mso-wrap-distance-right:9pt;mso-wrap-distance-bottom:0;mso-position-horizontal:absolute;mso-position-horizontal-relative:text;mso-position-vertical:absolute;mso-position-vertical-relative:text;mso-width-percent:0;mso-height-percent:0;mso-width-relative:margin;mso-height-relative:margin" from="138.55pt,89.9pt" to="138.6pt,179.35pt" o:gfxdata="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" strokecolor="black [3200]">
+              <v:line w14:anchorId="3FE71F73" id="Straight Connector 41" o:spid="_x0000_s1026" style="position:absolute;flip:x;z-index:251683840;visibility:visible;mso-wrap-style:square;mso-width-percent:0;mso-height-percent:0;mso-wrap-distance-left:9pt;mso-wrap-distance-top:0;mso-wrap-distance-right:9pt;mso-wrap-distance-bottom:0;mso-position-horizontal:absolute;mso-position-horizontal-relative:text;mso-position-vertical:absolute;mso-position-vertical-relative:text;mso-width-percent:0;mso-height-percent:0;mso-width-relative:margin;mso-height-relative:margin" from="138.55pt,89.9pt" to="138.6pt,179.35pt" o:gfxdata="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" strokecolor="black [3200]">
                 <v:stroke dashstyle="dash"/>
               </v:line>
             </w:pict>
@@ -1910,7 +1935,7 @@
           </mc:Choice>
           <mc:Fallback>
             <w:pict>
-              <v:line w14:anchorId="771BDCED" id="Straight Connector 40" o:spid="_x0000_s1026" style="position:absolute;flip:x y;z-index:251682816;visibility:visible;mso-wrap-style:square;mso-wrap-distance-left:9pt;mso-wrap-distance-top:0;mso-wrap-distance-right:9pt;mso-wrap-distance-bottom:0;mso-position-horizontal:absolute;mso-position-horizontal-relative:text;mso-position-vertical:absolute;mso-position-vertical-relative:text" from="30.8pt,89.05pt" to="138.6pt,89.8pt" o:gfxdata="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" strokecolor="black [3200]">
+              <v:line w14:anchorId="3982A8E7" id="Straight Connector 40" o:spid="_x0000_s1026" style="position:absolute;flip:x y;z-index:251682816;visibility:visible;mso-wrap-style:square;mso-wrap-distance-left:9pt;mso-wrap-distance-top:0;mso-wrap-distance-right:9pt;mso-wrap-distance-bottom:0;mso-position-horizontal:absolute;mso-position-horizontal-relative:text;mso-position-vertical:absolute;mso-position-vertical-relative:text" from="30.8pt,89.05pt" to="138.6pt,89.8pt" o:gfxdata="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" strokecolor="black [3200]">
                 <v:stroke dashstyle="dash"/>
               </v:line>
             </w:pict>
@@ -3216,7 +3241,7 @@
           </mc:Choice>
           <mc:Fallback>
             <w:pict>
-              <v:shape w14:anchorId="7990CCAE" id="Straight Arrow Connector 34" o:spid="_x0000_s1026" type="#_x0000_t32" style="position:absolute;margin-left:30.4pt;margin-top:89.8pt;width:108.2pt;height:89.25pt;flip:y;z-index:251674624;visibility:visible;mso-wrap-style:square;mso-wrap-distance-left:9pt;mso-wrap-distance-top:0;mso-wrap-distance-right:9pt;mso-wrap-distance-bottom:0;mso-position-horizontal:absolute;mso-position-horizontal-relative:text;mso-position-vertical:absolute;mso-position-vertical-relative:text" o:gfxdata="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" strokecolor="#70ad47 [3209]" strokeweight="1.5pt">
+              <v:shape w14:anchorId="6F4BB647" id="Straight Arrow Connector 34" o:spid="_x0000_s1026" type="#_x0000_t32" style="position:absolute;margin-left:30.4pt;margin-top:89.8pt;width:108.2pt;height:89.25pt;flip:y;z-index:251674624;visibility:visible;mso-wrap-style:square;mso-wrap-distance-left:9pt;mso-wrap-distance-top:0;mso-wrap-distance-right:9pt;mso-wrap-distance-bottom:0;mso-position-horizontal:absolute;mso-position-horizontal-relative:text;mso-position-vertical:absolute;mso-position-vertical-relative:text" o:gfxdata="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" strokecolor="#70ad47 [3209]" strokeweight="1.5pt">
                 <v:stroke endarrow="block" joinstyle="miter"/>
               </v:shape>
             </w:pict>
@@ -3282,7 +3307,7 @@
           </mc:Choice>
           <mc:Fallback>
             <w:pict>
-              <v:shape w14:anchorId="6D44C621" id="Straight Arrow Connector 33" o:spid="_x0000_s1026" type="#_x0000_t32" style="position:absolute;margin-left:66.55pt;margin-top:89.9pt;width:1in;height:17.5pt;flip:y;z-index:251673600;visibility:visible;mso-wrap-style:square;mso-wrap-distance-left:9pt;mso-wrap-distance-top:0;mso-wrap-distance-right:9pt;mso-wrap-distance-bottom:0;mso-position-horizontal:absolute;mso-position-horizontal-relative:text;mso-position-vertical:absolute;mso-position-vertical-relative:text" o:gfxdata="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" strokecolor="#ffc000 [3207]" strokeweight="1pt">
+              <v:shape w14:anchorId="28786D83" id="Straight Arrow Connector 33" o:spid="_x0000_s1026" type="#_x0000_t32" style="position:absolute;margin-left:66.55pt;margin-top:89.9pt;width:1in;height:17.5pt;flip:y;z-index:251673600;visibility:visible;mso-wrap-style:square;mso-wrap-distance-left:9pt;mso-wrap-distance-top:0;mso-wrap-distance-right:9pt;mso-wrap-distance-bottom:0;mso-position-horizontal:absolute;mso-position-horizontal-relative:text;mso-position-vertical:absolute;mso-position-vertical-relative:text" o:gfxdata="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" strokecolor="#ffc000 [3207]" strokeweight="1pt">
                 <v:stroke endarrow="block" joinstyle="miter"/>
               </v:shape>
             </w:pict>
@@ -3354,7 +3379,7 @@
           </mc:Choice>
           <mc:Fallback>
             <w:pict>
-              <v:line w14:anchorId="03B5C7BC" id="Straight Connector 31" o:spid="_x0000_s1026" style="position:absolute;flip:x;z-index:251672576;visibility:visible;mso-wrap-style:square;mso-wrap-distance-left:9pt;mso-wrap-distance-top:0;mso-wrap-distance-right:9pt;mso-wrap-distance-bottom:0;mso-position-horizontal:absolute;mso-position-horizontal-relative:text;mso-position-vertical:absolute;mso-position-vertical-relative:text" from="30.8pt,107.4pt" to="67pt,107.4pt" o:gfxdata="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" strokecolor="black [3200]">
+              <v:line w14:anchorId="189F09AA" id="Straight Connector 31" o:spid="_x0000_s1026" style="position:absolute;flip:x;z-index:251672576;visibility:visible;mso-wrap-style:square;mso-wrap-distance-left:9pt;mso-wrap-distance-top:0;mso-wrap-distance-right:9pt;mso-wrap-distance-bottom:0;mso-position-horizontal:absolute;mso-position-horizontal-relative:text;mso-position-vertical:absolute;mso-position-vertical-relative:text" from="30.8pt,107.4pt" to="67pt,107.4pt" o:gfxdata="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" strokecolor="black [3200]">
                 <v:stroke dashstyle="dash"/>
               </v:line>
             </w:pict>
@@ -3426,7 +3451,7 @@
           </mc:Choice>
           <mc:Fallback>
             <w:pict>
-              <v:line w14:anchorId="5EF6B395" id="Straight Connector 30" o:spid="_x0000_s1026" style="position:absolute;flip:x;z-index:251671552;visibility:visible;mso-wrap-style:square;mso-wrap-distance-left:9pt;mso-wrap-distance-top:0;mso-wrap-distance-right:9pt;mso-wrap-distance-bottom:0;mso-position-horizontal:absolute;mso-position-horizontal-relative:text;mso-position-vertical:absolute;mso-position-vertical-relative:text" from="66.15pt,107.4pt" to="66.6pt,179.05pt" o:gfxdata="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" strokecolor="black [3200]">
+              <v:line w14:anchorId="2F105674" id="Straight Connector 30" o:spid="_x0000_s1026" style="position:absolute;flip:x;z-index:251671552;visibility:visible;mso-wrap-style:square;mso-wrap-distance-left:9pt;mso-wrap-distance-top:0;mso-wrap-distance-right:9pt;mso-wrap-distance-bottom:0;mso-position-horizontal:absolute;mso-position-horizontal-relative:text;mso-position-vertical:absolute;mso-position-vertical-relative:text" from="66.15pt,107.4pt" to="66.6pt,179.05pt" o:gfxdata="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" strokecolor="black [3200]">
                 <v:stroke dashstyle="dash"/>
               </v:line>
             </w:pict>
@@ -3498,7 +3523,7 @@
           </mc:Choice>
           <mc:Fallback>
             <w:pict>
-              <v:line w14:anchorId="11148164" id="Straight Connector 29" o:spid="_x0000_s1026" style="position:absolute;flip:y;z-index:251670528;visibility:visible;mso-wrap-style:square;mso-wrap-distance-left:9pt;mso-wrap-distance-top:0;mso-wrap-distance-right:9pt;mso-wrap-distance-bottom:0;mso-position-horizontal:absolute;mso-position-horizontal-relative:text;mso-position-vertical:absolute;mso-position-vertical-relative:text" from="102.8pt,161.9pt" to="102.8pt,179.05pt" o:gfxdata="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" strokecolor="black [3200]">
+              <v:line w14:anchorId="6D22D3FF" id="Straight Connector 29" o:spid="_x0000_s1026" style="position:absolute;flip:y;z-index:251670528;visibility:visible;mso-wrap-style:square;mso-wrap-distance-left:9pt;mso-wrap-distance-top:0;mso-wrap-distance-right:9pt;mso-wrap-distance-bottom:0;mso-position-horizontal:absolute;mso-position-horizontal-relative:text;mso-position-vertical:absolute;mso-position-vertical-relative:text" from="102.8pt,161.9pt" to="102.8pt,179.05pt" o:gfxdata="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" strokecolor="black [3200]">
                 <v:stroke dashstyle="dash"/>
               </v:line>
             </w:pict>
@@ -3570,7 +3595,7 @@
           </mc:Choice>
           <mc:Fallback>
             <w:pict>
-              <v:line w14:anchorId="5E72E473" id="Straight Connector 28" o:spid="_x0000_s1026" style="position:absolute;z-index:251669504;visibility:visible;mso-wrap-style:square;mso-wrap-distance-left:9pt;mso-wrap-distance-top:0;mso-wrap-distance-right:9pt;mso-wrap-distance-bottom:0;mso-position-horizontal:absolute;mso-position-horizontal-relative:text;mso-position-vertical:absolute;mso-position-vertical-relative:text" from="30.8pt,161.8pt" to="102.8pt,161.8pt" o:gfxdata="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" strokecolor="black [3200]">
+              <v:line w14:anchorId="1F54AF8F" id="Straight Connector 28" o:spid="_x0000_s1026" style="position:absolute;z-index:251669504;visibility:visible;mso-wrap-style:square;mso-wrap-distance-left:9pt;mso-wrap-distance-top:0;mso-wrap-distance-right:9pt;mso-wrap-distance-bottom:0;mso-position-horizontal:absolute;mso-position-horizontal-relative:text;mso-position-vertical:absolute;mso-position-vertical-relative:text" from="30.8pt,161.8pt" to="102.8pt,161.8pt" o:gfxdata="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" strokecolor="black [3200]">
                 <v:stroke dashstyle="dash"/>
               </v:line>
             </w:pict>
@@ -3636,7 +3661,7 @@
           </mc:Choice>
           <mc:Fallback>
             <w:pict>
-              <v:shape w14:anchorId="36ED613B" id="Straight Arrow Connector 26" o:spid="_x0000_s1026" type="#_x0000_t32" style="position:absolute;margin-left:30.8pt;margin-top:161.9pt;width:71.6pt;height:17.15pt;flip:y;z-index:251668480;visibility:visible;mso-wrap-style:square;mso-wrap-distance-left:9pt;mso-wrap-distance-top:0;mso-wrap-distance-right:9pt;mso-wrap-distance-bottom:0;mso-position-horizontal:absolute;mso-position-horizontal-relative:text;mso-position-vertical:absolute;mso-position-vertical-relative:text" o:gfxdata="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" strokecolor="#ffc000 [3207]" strokeweight="1pt">
+              <v:shape w14:anchorId="21B40FFC" id="Straight Arrow Connector 26" o:spid="_x0000_s1026" type="#_x0000_t32" style="position:absolute;margin-left:30.8pt;margin-top:161.9pt;width:71.6pt;height:17.15pt;flip:y;z-index:251668480;visibility:visible;mso-wrap-style:square;mso-wrap-distance-left:9pt;mso-wrap-distance-top:0;mso-wrap-distance-right:9pt;mso-wrap-distance-bottom:0;mso-position-horizontal:absolute;mso-position-horizontal-relative:text;mso-position-vertical:absolute;mso-position-vertical-relative:text" o:gfxdata="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" strokecolor="#ffc000 [3207]" strokeweight="1pt">
                 <v:stroke endarrow="block" joinstyle="miter"/>
               </v:shape>
             </w:pict>
@@ -3702,7 +3727,7 @@
           </mc:Choice>
           <mc:Fallback>
             <w:pict>
-              <v:shape w14:anchorId="4988FE7F" id="Straight Arrow Connector 25" o:spid="_x0000_s1026" type="#_x0000_t32" style="position:absolute;margin-left:30.8pt;margin-top:108.2pt;width:35.4pt;height:70.75pt;flip:y;z-index:251667456;visibility:visible;mso-wrap-style:square;mso-wrap-distance-left:9pt;mso-wrap-distance-top:0;mso-wrap-distance-right:9pt;mso-wrap-distance-bottom:0;mso-position-horizontal:absolute;mso-position-horizontal-relative:text;mso-position-vertical:absolute;mso-position-vertical-relative:text" o:gfxdata="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" strokecolor="#4472c4 [3204]" strokeweight=".5pt">
+              <v:shape w14:anchorId="2366D4B4" id="Straight Arrow Connector 25" o:spid="_x0000_s1026" type="#_x0000_t32" style="position:absolute;margin-left:30.8pt;margin-top:108.2pt;width:35.4pt;height:70.75pt;flip:y;z-index:251667456;visibility:visible;mso-wrap-style:square;mso-wrap-distance-left:9pt;mso-wrap-distance-top:0;mso-wrap-distance-right:9pt;mso-wrap-distance-bottom:0;mso-position-horizontal:absolute;mso-position-horizontal-relative:text;mso-position-vertical:absolute;mso-position-vertical-relative:text" o:gfxdata="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" strokecolor="#4472c4 [3204]" strokeweight=".5pt">
                 <v:stroke endarrow="block" joinstyle="miter"/>
               </v:shape>
             </w:pict>
@@ -3780,6 +3805,15 @@
           <w:szCs w:val="24"/>
         </w:rPr>
       </w:pPr>
+    </w:p>
+    <w:p>
+      <w:pPr>
+        <w:rPr>
+          <w:rFonts w:ascii="Times New Roman" w:hAnsi="Times New Roman" w:cs="Times New Roman"/>
+          <w:sz w:val="24"/>
+          <w:szCs w:val="24"/>
+        </w:rPr>
+      </w:pPr>
       <w:r>
         <w:rPr>
           <w:noProof/>
@@ -3879,7 +3913,15 @@
           <w:sz w:val="24"/>
           <w:szCs w:val="24"/>
         </w:rPr>
-        <w:t>Only one solution: a point in 2-D, 3-D, 4-D system.</w:t>
+        <w:t xml:space="preserve">Infinite solutions: </w:t>
+      </w:r>
+      <w:r>
+        <w:rPr>
+          <w:rFonts w:ascii="Times New Roman" w:hAnsi="Times New Roman" w:cs="Times New Roman"/>
+          <w:sz w:val="24"/>
+          <w:szCs w:val="24"/>
+        </w:rPr>
+        <w:t>it depends on the existing of the number of free variables,</w:t>
       </w:r>
     </w:p>
     <w:p>
@@ -3887,7 +3929,7 @@
         <w:pStyle w:val="ListParagraph"/>
         <w:numPr>
           <w:ilvl w:val="0"/>
-          <w:numId w:val="1"/>
+          <w:numId w:val="2"/>
         </w:numPr>
         <w:rPr>
           <w:rFonts w:ascii="Times New Roman" w:hAnsi="Times New Roman" w:cs="Times New Roman"/>
@@ -3901,11 +3943,40 @@
           <w:sz w:val="24"/>
           <w:szCs w:val="24"/>
         </w:rPr>
-        <w:t>Infinite solutions: in the case of 2-D system, the solution is a line; 3-D system, the solution is a plane; 4-D system, the solution is a 3-D space.</w:t>
+        <w:t>For 2-D system, no free variable, only one solution; one free variable, the solution</w:t>
+      </w:r>
+      <w:r>
+        <w:rPr>
+          <w:rFonts w:ascii="Times New Roman" w:hAnsi="Times New Roman" w:cs="Times New Roman"/>
+          <w:sz w:val="24"/>
+          <w:szCs w:val="24"/>
+        </w:rPr>
+        <w:t xml:space="preserve"> set</w:t>
+      </w:r>
+      <w:r>
+        <w:rPr>
+          <w:rFonts w:ascii="Times New Roman" w:hAnsi="Times New Roman" w:cs="Times New Roman"/>
+          <w:sz w:val="24"/>
+          <w:szCs w:val="24"/>
+        </w:rPr>
+        <w:t xml:space="preserve"> is a line</w:t>
+      </w:r>
+      <w:r>
+        <w:rPr>
+          <w:rFonts w:ascii="Times New Roman" w:hAnsi="Times New Roman" w:cs="Times New Roman"/>
+          <w:sz w:val="24"/>
+          <w:szCs w:val="24"/>
+        </w:rPr>
+        <w:t>.</w:t>
       </w:r>
     </w:p>
     <w:p>
       <w:pPr>
+        <w:pStyle w:val="ListParagraph"/>
+        <w:numPr>
+          <w:ilvl w:val="0"/>
+          <w:numId w:val="2"/>
+        </w:numPr>
         <w:rPr>
           <w:rFonts w:ascii="Times New Roman" w:hAnsi="Times New Roman" w:cs="Times New Roman"/>
           <w:sz w:val="24"/>
@@ -3914,8 +3985,142 @@
       </w:pPr>
       <w:r>
         <w:rPr>
+          <w:rFonts w:ascii="Times New Roman" w:hAnsi="Times New Roman" w:cs="Times New Roman"/>
+          <w:sz w:val="24"/>
+          <w:szCs w:val="24"/>
+        </w:rPr>
+        <w:t xml:space="preserve">For </w:t>
+      </w:r>
+      <w:r>
+        <w:rPr>
+          <w:rFonts w:ascii="Times New Roman" w:hAnsi="Times New Roman" w:cs="Times New Roman"/>
+          <w:sz w:val="24"/>
+          <w:szCs w:val="24"/>
+        </w:rPr>
+        <w:t>3</w:t>
+      </w:r>
+      <w:r>
+        <w:rPr>
+          <w:rFonts w:ascii="Times New Roman" w:hAnsi="Times New Roman" w:cs="Times New Roman"/>
+          <w:sz w:val="24"/>
+          <w:szCs w:val="24"/>
+        </w:rPr>
+        <w:t>-D system, no free variable, only one solution; one free variable, the solution</w:t>
+      </w:r>
+      <w:r>
+        <w:rPr>
+          <w:rFonts w:ascii="Times New Roman" w:hAnsi="Times New Roman" w:cs="Times New Roman"/>
+          <w:sz w:val="24"/>
+          <w:szCs w:val="24"/>
+        </w:rPr>
+        <w:t xml:space="preserve"> set</w:t>
+      </w:r>
+      <w:r>
+        <w:rPr>
+          <w:rFonts w:ascii="Times New Roman" w:hAnsi="Times New Roman" w:cs="Times New Roman"/>
+          <w:sz w:val="24"/>
+          <w:szCs w:val="24"/>
+        </w:rPr>
+        <w:t xml:space="preserve"> is a line</w:t>
+      </w:r>
+      <w:r>
+        <w:rPr>
+          <w:rFonts w:ascii="Times New Roman" w:hAnsi="Times New Roman" w:cs="Times New Roman"/>
+          <w:sz w:val="24"/>
+          <w:szCs w:val="24"/>
+        </w:rPr>
+        <w:t xml:space="preserve">; two free variables, the solution set is a plane. </w:t>
+      </w:r>
+    </w:p>
+    <w:p>
+      <w:pPr>
+        <w:pStyle w:val="ListParagraph"/>
+        <w:numPr>
+          <w:ilvl w:val="0"/>
+          <w:numId w:val="2"/>
+        </w:numPr>
+        <w:rPr>
+          <w:rFonts w:ascii="Times New Roman" w:hAnsi="Times New Roman" w:cs="Times New Roman"/>
+          <w:sz w:val="24"/>
+          <w:szCs w:val="24"/>
+        </w:rPr>
+      </w:pPr>
+      <w:r>
+        <w:rPr>
+          <w:rFonts w:ascii="Times New Roman" w:hAnsi="Times New Roman" w:cs="Times New Roman"/>
+          <w:sz w:val="24"/>
+          <w:szCs w:val="24"/>
+        </w:rPr>
+        <w:t xml:space="preserve">For </w:t>
+      </w:r>
+      <w:r>
+        <w:rPr>
+          <w:rFonts w:ascii="Times New Roman" w:hAnsi="Times New Roman" w:cs="Times New Roman"/>
+          <w:sz w:val="24"/>
+          <w:szCs w:val="24"/>
+        </w:rPr>
+        <w:t>4</w:t>
+      </w:r>
+      <w:r>
+        <w:rPr>
+          <w:rFonts w:ascii="Times New Roman" w:hAnsi="Times New Roman" w:cs="Times New Roman"/>
+          <w:sz w:val="24"/>
+          <w:szCs w:val="24"/>
+        </w:rPr>
+        <w:t>-D system, no free variable, only one solution; one free variable, the solution set is a line; two free variables, the solution set is a plane</w:t>
+      </w:r>
+      <w:r>
+        <w:rPr>
+          <w:rFonts w:ascii="Times New Roman" w:hAnsi="Times New Roman" w:cs="Times New Roman"/>
+          <w:sz w:val="24"/>
+          <w:szCs w:val="24"/>
+        </w:rPr>
+        <w:t>; three free variables, the solution set is a 3-d space.</w:t>
+      </w:r>
+      <w:r>
+        <w:rPr>
+          <w:rFonts w:ascii="Times New Roman" w:hAnsi="Times New Roman" w:cs="Times New Roman"/>
+          <w:sz w:val="24"/>
+          <w:szCs w:val="24"/>
+        </w:rPr>
+        <w:t xml:space="preserve"> </w:t>
+      </w:r>
+    </w:p>
+    <w:p>
+      <w:pPr>
+        <w:pStyle w:val="ListParagraph"/>
+        <w:ind w:left="1440"/>
+        <w:rPr>
+          <w:rFonts w:ascii="Times New Roman" w:hAnsi="Times New Roman" w:cs="Times New Roman"/>
+          <w:sz w:val="24"/>
+          <w:szCs w:val="24"/>
+        </w:rPr>
+      </w:pPr>
+    </w:p>
+    <w:p>
+      <w:pPr>
+        <w:pStyle w:val="ListParagraph"/>
+        <w:ind w:left="1080"/>
+        <w:rPr>
+          <w:rFonts w:ascii="Times New Roman" w:hAnsi="Times New Roman" w:cs="Times New Roman"/>
+          <w:sz w:val="24"/>
+          <w:szCs w:val="24"/>
+        </w:rPr>
+      </w:pPr>
+    </w:p>
+    <w:p>
+      <w:pPr>
+        <w:rPr>
+          <w:rFonts w:ascii="Times New Roman" w:hAnsi="Times New Roman" w:cs="Times New Roman"/>
+          <w:sz w:val="24"/>
+          <w:szCs w:val="24"/>
+        </w:rPr>
+      </w:pPr>
+      <w:r>
+        <w:rPr>
           <w:noProof/>
         </w:rPr>
+        <w:lastRenderedPageBreak/>
         <w:drawing>
           <wp:inline distT="0" distB="0" distL="0" distR="0" wp14:anchorId="5E673738" wp14:editId="757E9185">
             <wp:extent cx="5943600" cy="2130425"/>
@@ -3951,6 +4156,32 @@
             </a:graphic>
           </wp:inline>
         </w:drawing>
+      </w:r>
+    </w:p>
+    <w:p>
+      <w:pPr>
+        <w:rPr>
+          <w:rFonts w:ascii="Times New Roman" w:hAnsi="Times New Roman" w:cs="Times New Roman"/>
+          <w:sz w:val="24"/>
+          <w:szCs w:val="24"/>
+        </w:rPr>
+      </w:pPr>
+    </w:p>
+    <w:p>
+      <w:pPr>
+        <w:rPr>
+          <w:rFonts w:ascii="Times New Roman" w:hAnsi="Times New Roman" w:cs="Times New Roman"/>
+          <w:sz w:val="24"/>
+          <w:szCs w:val="24"/>
+        </w:rPr>
+      </w:pPr>
+      <w:r>
+        <w:rPr>
+          <w:rFonts w:ascii="Times New Roman" w:hAnsi="Times New Roman" w:cs="Times New Roman"/>
+          <w:sz w:val="24"/>
+          <w:szCs w:val="24"/>
+        </w:rPr>
+        <w:t xml:space="preserve">Ans: </w:t>
       </w:r>
     </w:p>
     <w:p>
@@ -6799,6 +7030,7 @@
           <w:sz w:val="24"/>
           <w:szCs w:val="24"/>
         </w:rPr>
+        <w:lastRenderedPageBreak/>
         <w:t xml:space="preserve">                                      </w:t>
       </w:r>
       <m:oMath>
@@ -7343,7 +7575,6 @@
         <w:rPr>
           <w:noProof/>
         </w:rPr>
-        <w:lastRenderedPageBreak/>
         <w:drawing>
           <wp:inline distT="0" distB="0" distL="0" distR="0" wp14:anchorId="59F52556" wp14:editId="58C95415">
             <wp:extent cx="5943600" cy="3628390"/>
@@ -7389,6 +7620,14 @@
           <w:szCs w:val="24"/>
         </w:rPr>
       </w:pPr>
+      <w:r>
+        <w:rPr>
+          <w:rFonts w:ascii="Times New Roman" w:hAnsi="Times New Roman" w:cs="Times New Roman"/>
+          <w:sz w:val="24"/>
+          <w:szCs w:val="24"/>
+        </w:rPr>
+        <w:t xml:space="preserve">Ans: </w:t>
+      </w:r>
     </w:p>
     <w:p>
       <w:pPr>
@@ -9993,7 +10232,6 @@
           <w:sz w:val="24"/>
           <w:szCs w:val="24"/>
         </w:rPr>
-        <w:lastRenderedPageBreak/>
         <w:t>(A+</w:t>
       </w:r>
       <w:proofErr w:type="gramStart"/>
@@ -11457,6 +11695,7 @@
           <w:sz w:val="24"/>
           <w:szCs w:val="24"/>
         </w:rPr>
+        <w:lastRenderedPageBreak/>
         <w:t xml:space="preserve">Identity matrix is a special kind square matrix </w:t>
       </w:r>
       <w:r>
@@ -11561,7 +11800,7 @@
     <w:p>
       <w:pPr>
         <w:rPr>
-          <w:rFonts w:ascii="Times New Roman" w:hAnsi="Times New Roman" w:cs="Times New Roman" w:hint="eastAsia"/>
+          <w:rFonts w:ascii="Times New Roman" w:hAnsi="Times New Roman" w:cs="Times New Roman"/>
           <w:sz w:val="24"/>
           <w:szCs w:val="24"/>
         </w:rPr>
@@ -11932,15 +12171,7 @@
                 <w:sz w:val="24"/>
                 <w:szCs w:val="24"/>
               </w:rPr>
-              <m:t>n</m:t>
-            </m:r>
-            <m:r>
-              <w:rPr>
-                <w:rFonts w:ascii="Cambria Math" w:hAnsi="Cambria Math" w:cs="Times New Roman"/>
-                <w:sz w:val="24"/>
-                <w:szCs w:val="24"/>
-              </w:rPr>
-              <m:t>×n</m:t>
+              <m:t>n×n</m:t>
             </m:r>
           </m:sup>
         </m:sSup>
@@ -11982,15 +12213,7 @@
                 <w:sz w:val="24"/>
                 <w:szCs w:val="24"/>
               </w:rPr>
-              <m:t>n</m:t>
-            </m:r>
-            <m:r>
-              <w:rPr>
-                <w:rFonts w:ascii="Cambria Math" w:hAnsi="Cambria Math" w:cs="Times New Roman"/>
-                <w:sz w:val="24"/>
-                <w:szCs w:val="24"/>
-              </w:rPr>
-              <m:t>×n</m:t>
+              <m:t>n×n</m:t>
             </m:r>
           </m:sup>
         </m:sSup>
@@ -12265,8 +12488,100 @@
       </w:pPr>
     </w:lvl>
   </w:abstractNum>
+  <w:abstractNum w:abstractNumId="1" w15:restartNumberingAfterBreak="0">
+    <w:nsid w:val="65221E48"/>
+    <w:multiLevelType w:val="hybridMultilevel"/>
+    <w:tmpl w:val="22A8FBD6"/>
+    <w:lvl w:ilvl="0" w:tplc="CF5204E4">
+      <w:start w:val="1"/>
+      <w:numFmt w:val="decimal"/>
+      <w:lvlText w:val="%1)"/>
+      <w:lvlJc w:val="left"/>
+      <w:pPr>
+        <w:ind w:left="1440" w:hanging="360"/>
+      </w:pPr>
+      <w:rPr>
+        <w:rFonts w:hint="default"/>
+      </w:rPr>
+    </w:lvl>
+    <w:lvl w:ilvl="1" w:tplc="04090019" w:tentative="1">
+      <w:start w:val="1"/>
+      <w:numFmt w:val="lowerLetter"/>
+      <w:lvlText w:val="%2."/>
+      <w:lvlJc w:val="left"/>
+      <w:pPr>
+        <w:ind w:left="2160" w:hanging="360"/>
+      </w:pPr>
+    </w:lvl>
+    <w:lvl w:ilvl="2" w:tplc="0409001B" w:tentative="1">
+      <w:start w:val="1"/>
+      <w:numFmt w:val="lowerRoman"/>
+      <w:lvlText w:val="%3."/>
+      <w:lvlJc w:val="right"/>
+      <w:pPr>
+        <w:ind w:left="2880" w:hanging="180"/>
+      </w:pPr>
+    </w:lvl>
+    <w:lvl w:ilvl="3" w:tplc="0409000F" w:tentative="1">
+      <w:start w:val="1"/>
+      <w:numFmt w:val="decimal"/>
+      <w:lvlText w:val="%4."/>
+      <w:lvlJc w:val="left"/>
+      <w:pPr>
+        <w:ind w:left="3600" w:hanging="360"/>
+      </w:pPr>
+    </w:lvl>
+    <w:lvl w:ilvl="4" w:tplc="04090019" w:tentative="1">
+      <w:start w:val="1"/>
+      <w:numFmt w:val="lowerLetter"/>
+      <w:lvlText w:val="%5."/>
+      <w:lvlJc w:val="left"/>
+      <w:pPr>
+        <w:ind w:left="4320" w:hanging="360"/>
+      </w:pPr>
+    </w:lvl>
+    <w:lvl w:ilvl="5" w:tplc="0409001B" w:tentative="1">
+      <w:start w:val="1"/>
+      <w:numFmt w:val="lowerRoman"/>
+      <w:lvlText w:val="%6."/>
+      <w:lvlJc w:val="right"/>
+      <w:pPr>
+        <w:ind w:left="5040" w:hanging="180"/>
+      </w:pPr>
+    </w:lvl>
+    <w:lvl w:ilvl="6" w:tplc="0409000F" w:tentative="1">
+      <w:start w:val="1"/>
+      <w:numFmt w:val="decimal"/>
+      <w:lvlText w:val="%7."/>
+      <w:lvlJc w:val="left"/>
+      <w:pPr>
+        <w:ind w:left="5760" w:hanging="360"/>
+      </w:pPr>
+    </w:lvl>
+    <w:lvl w:ilvl="7" w:tplc="04090019" w:tentative="1">
+      <w:start w:val="1"/>
+      <w:numFmt w:val="lowerLetter"/>
+      <w:lvlText w:val="%8."/>
+      <w:lvlJc w:val="left"/>
+      <w:pPr>
+        <w:ind w:left="6480" w:hanging="360"/>
+      </w:pPr>
+    </w:lvl>
+    <w:lvl w:ilvl="8" w:tplc="0409001B" w:tentative="1">
+      <w:start w:val="1"/>
+      <w:numFmt w:val="lowerRoman"/>
+      <w:lvlText w:val="%9."/>
+      <w:lvlJc w:val="right"/>
+      <w:pPr>
+        <w:ind w:left="7200" w:hanging="180"/>
+      </w:pPr>
+    </w:lvl>
+  </w:abstractNum>
   <w:num w:numId="1">
     <w:abstractNumId w:val="0"/>
+  </w:num>
+  <w:num w:numId="2">
+    <w:abstractNumId w:val="1"/>
   </w:num>
 </w:numbering>
 </file>

</xml_diff>